<commit_message>
Menu icons, updated pdf
</commit_message>
<xml_diff>
--- a/assets/PDF/Mythos Readme.docx
+++ b/assets/PDF/Mythos Readme.docx
@@ -47,34 +47,30 @@
         </w:drawing>
       </w:r>
     </w:p>
-    <w:p/>
-    <w:p>
-      <w:pPr>
-        <w:rPr>
-          <w:b/>
-          <w:bCs/>
-          <w:sz w:val="40"/>
-          <w:szCs w:val="40"/>
-        </w:rPr>
-      </w:pPr>
-    </w:p>
-    <w:p>
-      <w:pPr>
-        <w:rPr>
-          <w:b/>
-          <w:bCs/>
-          <w:sz w:val="40"/>
-          <w:szCs w:val="40"/>
-        </w:rPr>
-      </w:pPr>
-      <w:r>
-        <w:rPr>
-          <w:b/>
-          <w:bCs/>
-          <w:sz w:val="40"/>
-          <w:szCs w:val="40"/>
-        </w:rPr>
-        <w:t>Mythos</w:t>
+    <w:p>
+      <w:pPr>
+        <w:jc w:val="center"/>
+        <w:rPr>
+          <w:rFonts w:ascii="Colonna MT" w:hAnsi="Colonna MT" w:cs="Aldhabi"/>
+          <w:sz w:val="144"/>
+          <w:szCs w:val="144"/>
+        </w:rPr>
+      </w:pPr>
+      <w:r>
+        <w:rPr>
+          <w:rFonts w:ascii="Colonna MT" w:hAnsi="Colonna MT" w:cs="Aldhabi"/>
+          <w:sz w:val="144"/>
+          <w:szCs w:val="144"/>
+        </w:rPr>
+        <w:t>M</w:t>
+      </w:r>
+      <w:r>
+        <w:rPr>
+          <w:rFonts w:ascii="Colonna MT" w:hAnsi="Colonna MT" w:cs="Aldhabi"/>
+          <w:sz w:val="144"/>
+          <w:szCs w:val="144"/>
+        </w:rPr>
+        <w:t>YTHOS</w:t>
       </w:r>
     </w:p>
     <w:p>
@@ -149,14 +145,6 @@
     <w:p>
       <w:pPr>
         <w:rPr>
-          <w:sz w:val="40"/>
-          <w:szCs w:val="40"/>
-        </w:rPr>
-      </w:pPr>
-    </w:p>
-    <w:p>
-      <w:pPr>
-        <w:rPr>
           <w:b/>
           <w:bCs/>
           <w:sz w:val="40"/>
@@ -181,6 +169,16 @@
         </w:rPr>
         <w:t>croll down to continue…</w:t>
       </w:r>
+    </w:p>
+    <w:p>
+      <w:pPr>
+        <w:rPr>
+          <w:b/>
+          <w:bCs/>
+          <w:sz w:val="40"/>
+          <w:szCs w:val="40"/>
+        </w:rPr>
+      </w:pPr>
     </w:p>
     <w:p>
       <w:pPr>
@@ -394,7 +392,7 @@
           <w:sz w:val="40"/>
           <w:szCs w:val="40"/>
         </w:rPr>
-        <w:t xml:space="preserve"> Terra demo. I changed out the sky and upgraded the water simulation.  This also allows other objects in the world to query the quickly query the height of the terrain at whatever position the object is at.</w:t>
+        <w:t xml:space="preserve"> Terra demo. I changed out the sky and upgraded the water simulation.  This also allows other objects in the world to quickly query the height of the terrain at whatever position the object is at.</w:t>
       </w:r>
       <w:r>
         <w:rPr>
@@ -467,7 +465,21 @@
           <w:sz w:val="40"/>
           <w:szCs w:val="40"/>
         </w:rPr>
-        <w:t xml:space="preserve">This is a great behavior to start with, as it implements a very simple behavior of moving the horse model around the valley in a large circle. </w:t>
+        <w:t xml:space="preserve">This is a great behavior to start with, as it implements a horse </w:t>
+      </w:r>
+      <w:r>
+        <w:rPr>
+          <w:sz w:val="40"/>
+          <w:szCs w:val="40"/>
+        </w:rPr>
+        <w:t>moving</w:t>
+      </w:r>
+      <w:r>
+        <w:rPr>
+          <w:sz w:val="40"/>
+          <w:szCs w:val="40"/>
+        </w:rPr>
+        <w:t xml:space="preserve"> around the valley in a large circle. </w:t>
       </w:r>
       <w:r>
         <w:rPr>
@@ -602,7 +614,21 @@
           <w:sz w:val="40"/>
           <w:szCs w:val="40"/>
         </w:rPr>
-        <w:t xml:space="preserve"> position in the world.  It then uses this to determine what its height should be as it runs on the terrain.</w:t>
+        <w:t xml:space="preserve"> position in the world.  It then uses this </w:t>
+      </w:r>
+      <w:r>
+        <w:rPr>
+          <w:sz w:val="40"/>
+          <w:szCs w:val="40"/>
+        </w:rPr>
+        <w:t xml:space="preserve">location </w:t>
+      </w:r>
+      <w:r>
+        <w:rPr>
+          <w:sz w:val="40"/>
+          <w:szCs w:val="40"/>
+        </w:rPr>
+        <w:t>to determine what its height should be as it runs on the terrain.</w:t>
       </w:r>
     </w:p>
     <w:p>
@@ -1104,22 +1130,6 @@
     <w:p>
       <w:pPr>
         <w:rPr>
-          <w:sz w:val="40"/>
-          <w:szCs w:val="40"/>
-        </w:rPr>
-      </w:pPr>
-    </w:p>
-    <w:p>
-      <w:pPr>
-        <w:rPr>
-          <w:sz w:val="40"/>
-          <w:szCs w:val="40"/>
-        </w:rPr>
-      </w:pPr>
-    </w:p>
-    <w:p>
-      <w:pPr>
-        <w:rPr>
           <w:b/>
           <w:bCs/>
           <w:sz w:val="40"/>
@@ -1155,10 +1165,19 @@
       </w:pPr>
       <w:r>
         <w:rPr>
-          <w:sz w:val="40"/>
-          <w:szCs w:val="40"/>
-        </w:rPr>
-        <w:t xml:space="preserve">THREE.js    </w:t>
+          <w:b/>
+          <w:bCs/>
+          <w:sz w:val="40"/>
+          <w:szCs w:val="40"/>
+        </w:rPr>
+        <w:t>THREE.js</w:t>
+      </w:r>
+      <w:r>
+        <w:rPr>
+          <w:sz w:val="40"/>
+          <w:szCs w:val="40"/>
+        </w:rPr>
+        <w:t xml:space="preserve">    </w:t>
       </w:r>
       <w:proofErr w:type="spellStart"/>
       <w:r>
@@ -1202,6 +1221,8 @@
       </w:pPr>
       <w:r>
         <w:rPr>
+          <w:b/>
+          <w:bCs/>
           <w:sz w:val="40"/>
           <w:szCs w:val="40"/>
         </w:rPr>
@@ -1272,25 +1293,43 @@
       </w:pPr>
       <w:r>
         <w:rPr>
-          <w:sz w:val="40"/>
-          <w:szCs w:val="40"/>
-        </w:rPr>
-        <w:t>Horse by Mirada for Ro.me</w:t>
-      </w:r>
-    </w:p>
-    <w:p>
-      <w:pPr>
-        <w:rPr>
-          <w:sz w:val="40"/>
-          <w:szCs w:val="40"/>
-        </w:rPr>
-      </w:pPr>
-      <w:r>
-        <w:rPr>
-          <w:sz w:val="40"/>
-          <w:szCs w:val="40"/>
-        </w:rPr>
-        <w:t xml:space="preserve">3D Temple by </w:t>
+          <w:b/>
+          <w:bCs/>
+          <w:sz w:val="40"/>
+          <w:szCs w:val="40"/>
+        </w:rPr>
+        <w:t xml:space="preserve">Horse </w:t>
+      </w:r>
+      <w:r>
+        <w:rPr>
+          <w:sz w:val="40"/>
+          <w:szCs w:val="40"/>
+        </w:rPr>
+        <w:t>by Mirada for Ro.me</w:t>
+      </w:r>
+    </w:p>
+    <w:p>
+      <w:pPr>
+        <w:rPr>
+          <w:sz w:val="40"/>
+          <w:szCs w:val="40"/>
+        </w:rPr>
+      </w:pPr>
+      <w:r>
+        <w:rPr>
+          <w:b/>
+          <w:bCs/>
+          <w:sz w:val="40"/>
+          <w:szCs w:val="40"/>
+        </w:rPr>
+        <w:t>3D Temple</w:t>
+      </w:r>
+      <w:r>
+        <w:rPr>
+          <w:sz w:val="40"/>
+          <w:szCs w:val="40"/>
+        </w:rPr>
+        <w:t xml:space="preserve"> by </w:t>
       </w:r>
       <w:proofErr w:type="spellStart"/>
       <w:r>
@@ -1318,10 +1357,19 @@
       </w:pPr>
       <w:r>
         <w:rPr>
-          <w:sz w:val="40"/>
-          <w:szCs w:val="40"/>
-        </w:rPr>
-        <w:t>Above the Clouds texture from HDRMaps.com</w:t>
+          <w:b/>
+          <w:bCs/>
+          <w:sz w:val="40"/>
+          <w:szCs w:val="40"/>
+        </w:rPr>
+        <w:t>Above the Clouds</w:t>
+      </w:r>
+      <w:r>
+        <w:rPr>
+          <w:sz w:val="40"/>
+          <w:szCs w:val="40"/>
+        </w:rPr>
+        <w:t xml:space="preserve"> texture from HDRMaps.com</w:t>
       </w:r>
       <w:r>
         <w:rPr>
@@ -1330,6 +1378,31 @@
         </w:rPr>
         <w:br/>
       </w:r>
+      <w:proofErr w:type="gramStart"/>
+      <w:r>
+        <w:rPr>
+          <w:b/>
+          <w:bCs/>
+          <w:sz w:val="40"/>
+          <w:szCs w:val="40"/>
+        </w:rPr>
+        <w:t>Fireball</w:t>
+      </w:r>
+      <w:r>
+        <w:rPr>
+          <w:sz w:val="40"/>
+          <w:szCs w:val="40"/>
+        </w:rPr>
+        <w:t xml:space="preserve">  </w:t>
+      </w:r>
+      <w:r>
+        <w:rPr>
+          <w:sz w:val="40"/>
+          <w:szCs w:val="40"/>
+        </w:rPr>
+        <w:t>https://www.clicktorelease.com/blog/vertex-displacement-noise-3d-webgl-glsl-three-js/</w:t>
+      </w:r>
+      <w:proofErr w:type="gramEnd"/>
     </w:p>
     <w:p>
       <w:pPr>

</xml_diff>